<commit_message>
Added changes to design document
</commit_message>
<xml_diff>
--- a/Design Document/Design Document(version 1).docx
+++ b/Design Document/Design Document(version 1).docx
@@ -5330,7 +5330,7 @@
                                 <v:shape id="_x0000_i1025" type="#_x0000_t75" style="width:675.4pt;height:407.75pt" o:ole="">
                                   <v:imagedata r:id="rId17" o:title=""/>
                                 </v:shape>
-                                <o:OLEObject Type="Embed" ProgID="Visio.Drawing.15" ShapeID="_x0000_i1025" DrawAspect="Content" ObjectID="_1491988220" r:id="rId18"/>
+                                <o:OLEObject Type="Embed" ProgID="Visio.Drawing.15" ShapeID="_x0000_i1025" DrawAspect="Content" ObjectID="_1491989139" r:id="rId18"/>
                               </w:object>
                             </w:r>
                             <w:r>
@@ -5338,7 +5338,7 @@
                                 <v:shape id="_x0000_i1026" type="#_x0000_t75" style="width:523.55pt;height:415.55pt" o:ole="">
                                   <v:imagedata r:id="rId19" o:title=""/>
                                 </v:shape>
-                                <o:OLEObject Type="Embed" ProgID="Visio.Drawing.15" ShapeID="_x0000_i1026" DrawAspect="Content" ObjectID="_1491988221" r:id="rId20"/>
+                                <o:OLEObject Type="Embed" ProgID="Visio.Drawing.15" ShapeID="_x0000_i1026" DrawAspect="Content" ObjectID="_1491989140" r:id="rId20"/>
                               </w:object>
                             </w:r>
                             <w:r>
@@ -5346,7 +5346,7 @@
                                 <v:shape id="_x0000_i1027" type="#_x0000_t75" style="width:764.6pt;height:619.05pt" o:ole="">
                                   <v:imagedata r:id="rId21" o:title=""/>
                                 </v:shape>
-                                <o:OLEObject Type="Embed" ProgID="Visio.Drawing.15" ShapeID="_x0000_i1027" DrawAspect="Content" ObjectID="_1491988222" r:id="rId22"/>
+                                <o:OLEObject Type="Embed" ProgID="Visio.Drawing.15" ShapeID="_x0000_i1027" DrawAspect="Content" ObjectID="_1491989141" r:id="rId22"/>
                               </w:object>
                             </w:r>
                             <w:r>
@@ -5354,7 +5354,7 @@
                                 <v:shape id="_x0000_i1028" type="#_x0000_t75" style="width:649.55pt;height:428.85pt" o:ole="">
                                   <v:imagedata r:id="rId23" o:title=""/>
                                 </v:shape>
-                                <o:OLEObject Type="Embed" ProgID="Visio.Drawing.15" ShapeID="_x0000_i1028" DrawAspect="Content" ObjectID="_1491988223" r:id="rId24"/>
+                                <o:OLEObject Type="Embed" ProgID="Visio.Drawing.15" ShapeID="_x0000_i1028" DrawAspect="Content" ObjectID="_1491989142" r:id="rId24"/>
                               </w:object>
                             </w:r>
                             <w:r>
@@ -5362,7 +5362,7 @@
                                 <v:shape id="_x0000_i1029" type="#_x0000_t75" style="width:787.3pt;height:856.95pt" o:ole="">
                                   <v:imagedata r:id="rId25" o:title=""/>
                                 </v:shape>
-                                <o:OLEObject Type="Embed" ProgID="Visio.Drawing.15" ShapeID="_x0000_i1029" DrawAspect="Content" ObjectID="_1491988224" r:id="rId26"/>
+                                <o:OLEObject Type="Embed" ProgID="Visio.Drawing.15" ShapeID="_x0000_i1029" DrawAspect="Content" ObjectID="_1491989143" r:id="rId26"/>
                               </w:object>
                             </w:r>
                             <w:r>
@@ -5370,7 +5370,7 @@
                                 <v:shape id="_x0000_i1030" type="#_x0000_t75" style="width:712.15pt;height:456.25pt" o:ole="">
                                   <v:imagedata r:id="rId27" o:title=""/>
                                 </v:shape>
-                                <o:OLEObject Type="Embed" ProgID="Visio.Drawing.15" ShapeID="_x0000_i1030" DrawAspect="Content" ObjectID="_1491988225" r:id="rId28"/>
+                                <o:OLEObject Type="Embed" ProgID="Visio.Drawing.15" ShapeID="_x0000_i1030" DrawAspect="Content" ObjectID="_1491989144" r:id="rId28"/>
                               </w:object>
                             </w:r>
                             <w:proofErr w:type="spellStart"/>
@@ -5432,7 +5432,7 @@
                                     </pic:cNvPicPr>
                                   </pic:nvPicPr>
                                   <pic:blipFill>
-                                    <a:blip r:embed="rId12">
+                                    <a:blip r:embed="rId29">
                                       <a:extLst>
                                         <a:ext uri="{28A0092B-C50C-407E-A947-70E740481C1C}">
                                           <a14:useLocalDpi xmlns:a14="http://schemas.microsoft.com/office/drawing/2010/main" val="0"/>
@@ -5485,7 +5485,7 @@
                                     </pic:cNvPicPr>
                                   </pic:nvPicPr>
                                   <pic:blipFill>
-                                    <a:blip r:embed="rId13">
+                                    <a:blip r:embed="rId30">
                                       <a:extLst>
                                         <a:ext uri="{28A0092B-C50C-407E-A947-70E740481C1C}">
                                           <a14:useLocalDpi xmlns:a14="http://schemas.microsoft.com/office/drawing/2010/main" val="0"/>
@@ -5538,7 +5538,7 @@
                                     </pic:cNvPicPr>
                                   </pic:nvPicPr>
                                   <pic:blipFill>
-                                    <a:blip r:embed="rId14">
+                                    <a:blip r:embed="rId31">
                                       <a:extLst>
                                         <a:ext uri="{28A0092B-C50C-407E-A947-70E740481C1C}">
                                           <a14:useLocalDpi xmlns:a14="http://schemas.microsoft.com/office/drawing/2010/main" val="0"/>
@@ -5591,7 +5591,7 @@
                                     </pic:cNvPicPr>
                                   </pic:nvPicPr>
                                   <pic:blipFill>
-                                    <a:blip r:embed="rId15">
+                                    <a:blip r:embed="rId32">
                                       <a:extLst>
                                         <a:ext uri="{28A0092B-C50C-407E-A947-70E740481C1C}">
                                           <a14:useLocalDpi xmlns:a14="http://schemas.microsoft.com/office/drawing/2010/main" val="0"/>
@@ -5644,7 +5644,7 @@
                                     </pic:cNvPicPr>
                                   </pic:nvPicPr>
                                   <pic:blipFill>
-                                    <a:blip r:embed="rId16">
+                                    <a:blip r:embed="rId33">
                                       <a:extLst>
                                         <a:ext uri="{28A0092B-C50C-407E-A947-70E740481C1C}">
                                           <a14:useLocalDpi xmlns:a14="http://schemas.microsoft.com/office/drawing/2010/main" val="0"/>
@@ -5678,49 +5678,49 @@
                       <w:r>
                         <w:object w:dxaOrig="13501" w:dyaOrig="8161">
                           <v:shape id="_x0000_i1025" type="#_x0000_t75" style="width:675.4pt;height:407.75pt" o:ole="">
-                            <v:imagedata r:id="rId17" o:title=""/>
+                            <v:imagedata r:id="rId34" o:title=""/>
                           </v:shape>
-                          <o:OLEObject Type="Embed" ProgID="Visio.Drawing.15" ShapeID="_x0000_i1025" DrawAspect="Content" ObjectID="_1491988220" r:id="rId29"/>
+                          <o:OLEObject Type="Embed" ProgID="Visio.Drawing.15" ShapeID="_x0000_i1025" DrawAspect="Content" ObjectID="_1491988220" r:id="rId35"/>
                         </w:object>
                       </w:r>
                       <w:r>
                         <w:object w:dxaOrig="10471" w:dyaOrig="8311">
                           <v:shape id="_x0000_i1026" type="#_x0000_t75" style="width:523.55pt;height:415.55pt" o:ole="">
-                            <v:imagedata r:id="rId19" o:title=""/>
+                            <v:imagedata r:id="rId36" o:title=""/>
                           </v:shape>
-                          <o:OLEObject Type="Embed" ProgID="Visio.Drawing.15" ShapeID="_x0000_i1026" DrawAspect="Content" ObjectID="_1491988221" r:id="rId30"/>
+                          <o:OLEObject Type="Embed" ProgID="Visio.Drawing.15" ShapeID="_x0000_i1026" DrawAspect="Content" ObjectID="_1491988221" r:id="rId37"/>
                         </w:object>
                       </w:r>
                       <w:r>
                         <w:object w:dxaOrig="15286" w:dyaOrig="12375">
                           <v:shape id="_x0000_i1027" type="#_x0000_t75" style="width:764.6pt;height:619.05pt" o:ole="">
-                            <v:imagedata r:id="rId21" o:title=""/>
+                            <v:imagedata r:id="rId38" o:title=""/>
                           </v:shape>
-                          <o:OLEObject Type="Embed" ProgID="Visio.Drawing.15" ShapeID="_x0000_i1027" DrawAspect="Content" ObjectID="_1491988222" r:id="rId31"/>
+                          <o:OLEObject Type="Embed" ProgID="Visio.Drawing.15" ShapeID="_x0000_i1027" DrawAspect="Content" ObjectID="_1491988222" r:id="rId39"/>
                         </w:object>
                       </w:r>
                       <w:r>
                         <w:object w:dxaOrig="12991" w:dyaOrig="8580">
                           <v:shape id="_x0000_i1028" type="#_x0000_t75" style="width:649.55pt;height:428.85pt" o:ole="">
-                            <v:imagedata r:id="rId23" o:title=""/>
+                            <v:imagedata r:id="rId40" o:title=""/>
                           </v:shape>
-                          <o:OLEObject Type="Embed" ProgID="Visio.Drawing.15" ShapeID="_x0000_i1028" DrawAspect="Content" ObjectID="_1491988223" r:id="rId32"/>
+                          <o:OLEObject Type="Embed" ProgID="Visio.Drawing.15" ShapeID="_x0000_i1028" DrawAspect="Content" ObjectID="_1491988223" r:id="rId41"/>
                         </w:object>
                       </w:r>
                       <w:r>
                         <w:object w:dxaOrig="15751" w:dyaOrig="17146">
                           <v:shape id="_x0000_i1029" type="#_x0000_t75" style="width:787.3pt;height:856.95pt" o:ole="">
-                            <v:imagedata r:id="rId25" o:title=""/>
+                            <v:imagedata r:id="rId42" o:title=""/>
                           </v:shape>
-                          <o:OLEObject Type="Embed" ProgID="Visio.Drawing.15" ShapeID="_x0000_i1029" DrawAspect="Content" ObjectID="_1491988224" r:id="rId33"/>
+                          <o:OLEObject Type="Embed" ProgID="Visio.Drawing.15" ShapeID="_x0000_i1029" DrawAspect="Content" ObjectID="_1491988224" r:id="rId43"/>
                         </w:object>
                       </w:r>
                       <w:r>
                         <w:object w:dxaOrig="14250" w:dyaOrig="9120">
                           <v:shape id="_x0000_i1030" type="#_x0000_t75" style="width:712.15pt;height:456.25pt" o:ole="">
-                            <v:imagedata r:id="rId27" o:title=""/>
+                            <v:imagedata r:id="rId44" o:title=""/>
                           </v:shape>
-                          <o:OLEObject Type="Embed" ProgID="Visio.Drawing.15" ShapeID="_x0000_i1030" DrawAspect="Content" ObjectID="_1491988225" r:id="rId34"/>
+                          <o:OLEObject Type="Embed" ProgID="Visio.Drawing.15" ShapeID="_x0000_i1030" DrawAspect="Content" ObjectID="_1491988225" r:id="rId45"/>
                         </w:object>
                       </w:r>
                       <w:proofErr w:type="spellStart"/>
@@ -5844,6 +5844,9 @@
         </w:rPr>
       </w:pPr>
       <w:r>
+        <w:rPr>
+          <w:noProof/>
+        </w:rPr>
         <mc:AlternateContent>
           <mc:Choice Requires="wps">
             <w:drawing>
@@ -5928,6 +5931,9 @@
         </mc:AlternateContent>
       </w:r>
       <w:r>
+        <w:rPr>
+          <w:noProof/>
+        </w:rPr>
         <mc:AlternateContent>
           <mc:Choice Requires="wps">
             <w:drawing>
@@ -5977,10 +5983,7 @@
                           <w:p>
                             <w:proofErr w:type="spellStart"/>
                             <w:r>
-                              <w:t>I</w:t>
-                            </w:r>
-                            <w:r>
-                              <w:t>LobbyCallback</w:t>
+                              <w:t>ILobbyCallback</w:t>
                             </w:r>
                             <w:proofErr w:type="spellEnd"/>
                             <w:r>
@@ -6111,7 +6114,7 @@
                                           </pic:cNvPicPr>
                                         </pic:nvPicPr>
                                         <pic:blipFill>
-                                          <a:blip r:embed="rId14">
+                                          <a:blip r:embed="rId31">
                                             <a:extLst>
                                               <a:ext uri="{28A0092B-C50C-407E-A947-70E740481C1C}">
                                                 <a14:useLocalDpi xmlns:a14="http://schemas.microsoft.com/office/drawing/2010/main" val="0"/>
@@ -6164,7 +6167,7 @@
                                           </pic:cNvPicPr>
                                         </pic:nvPicPr>
                                         <pic:blipFill>
-                                          <a:blip r:embed="rId15">
+                                          <a:blip r:embed="rId32">
                                             <a:extLst>
                                               <a:ext uri="{28A0092B-C50C-407E-A947-70E740481C1C}">
                                                 <a14:useLocalDpi xmlns:a14="http://schemas.microsoft.com/office/drawing/2010/main" val="0"/>
@@ -6217,7 +6220,7 @@
                                           </pic:cNvPicPr>
                                         </pic:nvPicPr>
                                         <pic:blipFill>
-                                          <a:blip r:embed="rId16">
+                                          <a:blip r:embed="rId33">
                                             <a:extLst>
                                               <a:ext uri="{28A0092B-C50C-407E-A947-70E740481C1C}">
                                                 <a14:useLocalDpi xmlns:a14="http://schemas.microsoft.com/office/drawing/2010/main" val="0"/>
@@ -6251,17 +6254,17 @@
                             <w:r>
                               <w:object w:dxaOrig="13501" w:dyaOrig="8161">
                                 <v:shape id="_x0000_i1031" type="#_x0000_t75" style="width:675.4pt;height:407.75pt" o:ole="">
-                                  <v:imagedata r:id="rId17" o:title=""/>
+                                  <v:imagedata r:id="rId34" o:title=""/>
                                 </v:shape>
-                                <o:OLEObject Type="Embed" ProgID="Visio.Drawing.15" ShapeID="_x0000_i1031" DrawAspect="Content" ObjectID="_1491988226" r:id="rId35"/>
+                                <o:OLEObject Type="Embed" ProgID="Visio.Drawing.15" ShapeID="_x0000_i1031" DrawAspect="Content" ObjectID="_1491989145" r:id="rId46"/>
                               </w:object>
                             </w:r>
                             <w:r>
                               <w:object w:dxaOrig="10471" w:dyaOrig="8311">
                                 <v:shape id="_x0000_i1032" type="#_x0000_t75" style="width:523.55pt;height:415.55pt" o:ole="">
-                                  <v:imagedata r:id="rId19" o:title=""/>
+                                  <v:imagedata r:id="rId36" o:title=""/>
                                 </v:shape>
-                                <o:OLEObject Type="Embed" ProgID="Visio.Drawing.15" ShapeID="_x0000_i1032" DrawAspect="Content" ObjectID="_1491988227" r:id="rId36"/>
+                                <o:OLEObject Type="Embed" ProgID="Visio.Drawing.15" ShapeID="_x0000_i1032" DrawAspect="Content" ObjectID="_1491989146" r:id="rId47"/>
                               </w:object>
                             </w:r>
                             <w:r>
@@ -6269,31 +6272,31 @@
                                 <v:shape id="_x0000_i1033" type="#_x0000_t75" style="width:764.6pt;height:619.05pt" o:ole="">
                                   <v:imagedata r:id="rId21" o:title=""/>
                                 </v:shape>
-                                <o:OLEObject Type="Embed" ProgID="Visio.Drawing.15" ShapeID="_x0000_i1033" DrawAspect="Content" ObjectID="_1491988228" r:id="rId37"/>
+                                <o:OLEObject Type="Embed" ProgID="Visio.Drawing.15" ShapeID="_x0000_i1033" DrawAspect="Content" ObjectID="_1491989147" r:id="rId48"/>
                               </w:object>
                             </w:r>
                             <w:r>
                               <w:object w:dxaOrig="12991" w:dyaOrig="8580">
                                 <v:shape id="_x0000_i1034" type="#_x0000_t75" style="width:649.55pt;height:428.85pt" o:ole="">
-                                  <v:imagedata r:id="rId23" o:title=""/>
+                                  <v:imagedata r:id="rId40" o:title=""/>
                                 </v:shape>
-                                <o:OLEObject Type="Embed" ProgID="Visio.Drawing.15" ShapeID="_x0000_i1034" DrawAspect="Content" ObjectID="_1491988229" r:id="rId38"/>
+                                <o:OLEObject Type="Embed" ProgID="Visio.Drawing.15" ShapeID="_x0000_i1034" DrawAspect="Content" ObjectID="_1491989148" r:id="rId49"/>
                               </w:object>
                             </w:r>
                             <w:r>
                               <w:object w:dxaOrig="15751" w:dyaOrig="17146">
                                 <v:shape id="_x0000_i1035" type="#_x0000_t75" style="width:787.3pt;height:856.95pt" o:ole="">
-                                  <v:imagedata r:id="rId25" o:title=""/>
+                                  <v:imagedata r:id="rId42" o:title=""/>
                                 </v:shape>
-                                <o:OLEObject Type="Embed" ProgID="Visio.Drawing.15" ShapeID="_x0000_i1035" DrawAspect="Content" ObjectID="_1491988230" r:id="rId39"/>
+                                <o:OLEObject Type="Embed" ProgID="Visio.Drawing.15" ShapeID="_x0000_i1035" DrawAspect="Content" ObjectID="_1491989149" r:id="rId50"/>
                               </w:object>
                             </w:r>
                             <w:r>
                               <w:object w:dxaOrig="14250" w:dyaOrig="9120">
                                 <v:shape id="_x0000_i1036" type="#_x0000_t75" style="width:712.15pt;height:456.25pt" o:ole="">
-                                  <v:imagedata r:id="rId27" o:title=""/>
+                                  <v:imagedata r:id="rId44" o:title=""/>
                                 </v:shape>
-                                <o:OLEObject Type="Embed" ProgID="Visio.Drawing.15" ShapeID="_x0000_i1036" DrawAspect="Content" ObjectID="_1491988231" r:id="rId40"/>
+                                <o:OLEObject Type="Embed" ProgID="Visio.Drawing.15" ShapeID="_x0000_i1036" DrawAspect="Content" ObjectID="_1491989150" r:id="rId51"/>
                               </w:object>
                             </w:r>
                             <w:proofErr w:type="spellStart"/>
@@ -6355,7 +6358,7 @@
                                     </pic:cNvPicPr>
                                   </pic:nvPicPr>
                                   <pic:blipFill>
-                                    <a:blip r:embed="rId12">
+                                    <a:blip r:embed="rId29">
                                       <a:extLst>
                                         <a:ext uri="{28A0092B-C50C-407E-A947-70E740481C1C}">
                                           <a14:useLocalDpi xmlns:a14="http://schemas.microsoft.com/office/drawing/2010/main" val="0"/>
@@ -6408,7 +6411,7 @@
                                     </pic:cNvPicPr>
                                   </pic:nvPicPr>
                                   <pic:blipFill>
-                                    <a:blip r:embed="rId13">
+                                    <a:blip r:embed="rId30">
                                       <a:extLst>
                                         <a:ext uri="{28A0092B-C50C-407E-A947-70E740481C1C}">
                                           <a14:useLocalDpi xmlns:a14="http://schemas.microsoft.com/office/drawing/2010/main" val="0"/>
@@ -6461,7 +6464,7 @@
                                     </pic:cNvPicPr>
                                   </pic:nvPicPr>
                                   <pic:blipFill>
-                                    <a:blip r:embed="rId14">
+                                    <a:blip r:embed="rId31">
                                       <a:extLst>
                                         <a:ext uri="{28A0092B-C50C-407E-A947-70E740481C1C}">
                                           <a14:useLocalDpi xmlns:a14="http://schemas.microsoft.com/office/drawing/2010/main" val="0"/>
@@ -6514,7 +6517,7 @@
                                     </pic:cNvPicPr>
                                   </pic:nvPicPr>
                                   <pic:blipFill>
-                                    <a:blip r:embed="rId15">
+                                    <a:blip r:embed="rId32">
                                       <a:extLst>
                                         <a:ext uri="{28A0092B-C50C-407E-A947-70E740481C1C}">
                                           <a14:useLocalDpi xmlns:a14="http://schemas.microsoft.com/office/drawing/2010/main" val="0"/>
@@ -6567,7 +6570,7 @@
                                     </pic:cNvPicPr>
                                   </pic:nvPicPr>
                                   <pic:blipFill>
-                                    <a:blip r:embed="rId16">
+                                    <a:blip r:embed="rId33">
                                       <a:extLst>
                                         <a:ext uri="{28A0092B-C50C-407E-A947-70E740481C1C}">
                                           <a14:useLocalDpi xmlns:a14="http://schemas.microsoft.com/office/drawing/2010/main" val="0"/>
@@ -6601,49 +6604,49 @@
                       <w:r>
                         <w:object w:dxaOrig="13501" w:dyaOrig="8161">
                           <v:shape id="_x0000_i1031" type="#_x0000_t75" style="width:675.4pt;height:407.75pt" o:ole="">
-                            <v:imagedata r:id="rId17" o:title=""/>
+                            <v:imagedata r:id="rId34" o:title=""/>
                           </v:shape>
-                          <o:OLEObject Type="Embed" ProgID="Visio.Drawing.15" ShapeID="_x0000_i1031" DrawAspect="Content" ObjectID="_1491988226" r:id="rId41"/>
+                          <o:OLEObject Type="Embed" ProgID="Visio.Drawing.15" ShapeID="_x0000_i1031" DrawAspect="Content" ObjectID="_1491988226" r:id="rId52"/>
                         </w:object>
                       </w:r>
                       <w:r>
                         <w:object w:dxaOrig="10471" w:dyaOrig="8311">
                           <v:shape id="_x0000_i1032" type="#_x0000_t75" style="width:523.55pt;height:415.55pt" o:ole="">
-                            <v:imagedata r:id="rId19" o:title=""/>
+                            <v:imagedata r:id="rId36" o:title=""/>
                           </v:shape>
-                          <o:OLEObject Type="Embed" ProgID="Visio.Drawing.15" ShapeID="_x0000_i1032" DrawAspect="Content" ObjectID="_1491988227" r:id="rId42"/>
+                          <o:OLEObject Type="Embed" ProgID="Visio.Drawing.15" ShapeID="_x0000_i1032" DrawAspect="Content" ObjectID="_1491988227" r:id="rId53"/>
                         </w:object>
                       </w:r>
                       <w:r>
                         <w:object w:dxaOrig="15286" w:dyaOrig="12375">
                           <v:shape id="_x0000_i1033" type="#_x0000_t75" style="width:764.6pt;height:619.05pt" o:ole="">
-                            <v:imagedata r:id="rId21" o:title=""/>
+                            <v:imagedata r:id="rId38" o:title=""/>
                           </v:shape>
-                          <o:OLEObject Type="Embed" ProgID="Visio.Drawing.15" ShapeID="_x0000_i1033" DrawAspect="Content" ObjectID="_1491988228" r:id="rId43"/>
+                          <o:OLEObject Type="Embed" ProgID="Visio.Drawing.15" ShapeID="_x0000_i1033" DrawAspect="Content" ObjectID="_1491988228" r:id="rId54"/>
                         </w:object>
                       </w:r>
                       <w:r>
                         <w:object w:dxaOrig="12991" w:dyaOrig="8580">
                           <v:shape id="_x0000_i1034" type="#_x0000_t75" style="width:649.55pt;height:428.85pt" o:ole="">
-                            <v:imagedata r:id="rId23" o:title=""/>
+                            <v:imagedata r:id="rId40" o:title=""/>
                           </v:shape>
-                          <o:OLEObject Type="Embed" ProgID="Visio.Drawing.15" ShapeID="_x0000_i1034" DrawAspect="Content" ObjectID="_1491988229" r:id="rId44"/>
+                          <o:OLEObject Type="Embed" ProgID="Visio.Drawing.15" ShapeID="_x0000_i1034" DrawAspect="Content" ObjectID="_1491988229" r:id="rId55"/>
                         </w:object>
                       </w:r>
                       <w:r>
                         <w:object w:dxaOrig="15751" w:dyaOrig="17146">
                           <v:shape id="_x0000_i1035" type="#_x0000_t75" style="width:787.3pt;height:856.95pt" o:ole="">
-                            <v:imagedata r:id="rId25" o:title=""/>
+                            <v:imagedata r:id="rId42" o:title=""/>
                           </v:shape>
-                          <o:OLEObject Type="Embed" ProgID="Visio.Drawing.15" ShapeID="_x0000_i1035" DrawAspect="Content" ObjectID="_1491988230" r:id="rId45"/>
+                          <o:OLEObject Type="Embed" ProgID="Visio.Drawing.15" ShapeID="_x0000_i1035" DrawAspect="Content" ObjectID="_1491988230" r:id="rId56"/>
                         </w:object>
                       </w:r>
                       <w:r>
                         <w:object w:dxaOrig="14250" w:dyaOrig="9120">
                           <v:shape id="_x0000_i1036" type="#_x0000_t75" style="width:712.15pt;height:456.25pt" o:ole="">
-                            <v:imagedata r:id="rId27" o:title=""/>
+                            <v:imagedata r:id="rId44" o:title=""/>
                           </v:shape>
-                          <o:OLEObject Type="Embed" ProgID="Visio.Drawing.15" ShapeID="_x0000_i1036" DrawAspect="Content" ObjectID="_1491988231" r:id="rId46"/>
+                          <o:OLEObject Type="Embed" ProgID="Visio.Drawing.15" ShapeID="_x0000_i1036" DrawAspect="Content" ObjectID="_1491988231" r:id="rId57"/>
                         </w:object>
                       </w:r>
                       <w:proofErr w:type="spellStart"/>
@@ -6660,6 +6663,9 @@
         </mc:AlternateContent>
       </w:r>
       <w:r>
+        <w:rPr>
+          <w:noProof/>
+        </w:rPr>
         <mc:AlternateContent>
           <mc:Choice Requires="wps">
             <w:drawing>
@@ -6730,6 +6736,9 @@
         </mc:AlternateContent>
       </w:r>
       <w:r>
+        <w:rPr>
+          <w:noProof/>
+        </w:rPr>
         <mc:AlternateContent>
           <mc:Choice Requires="wps">
             <w:drawing>
@@ -6797,6 +6806,9 @@
         </mc:AlternateContent>
       </w:r>
       <w:r>
+        <w:rPr>
+          <w:noProof/>
+        </w:rPr>
         <mc:AlternateContent>
           <mc:Choice Requires="wps">
             <w:drawing>
@@ -7056,7 +7068,7 @@
                     <pic:cNvPicPr/>
                   </pic:nvPicPr>
                   <pic:blipFill>
-                    <a:blip r:embed="rId47">
+                    <a:blip r:embed="rId58">
                       <a:extLst>
                         <a:ext uri="{28A0092B-C50C-407E-A947-70E740481C1C}">
                           <a14:useLocalDpi xmlns:a14="http://schemas.microsoft.com/office/drawing/2010/main" val="0"/>
@@ -7202,7 +7214,7 @@
                     </pic:cNvPicPr>
                   </pic:nvPicPr>
                   <pic:blipFill>
-                    <a:blip r:embed="rId16">
+                    <a:blip r:embed="rId33">
                       <a:extLst>
                         <a:ext uri="{28A0092B-C50C-407E-A947-70E740481C1C}">
                           <a14:useLocalDpi xmlns:a14="http://schemas.microsoft.com/office/drawing/2010/main" val="0"/>
@@ -7270,7 +7282,7 @@
           <wp:inline distT="0" distB="0" distL="0" distR="0">
             <wp:extent cx="5943600" cy="6773545"/>
             <wp:effectExtent l="0" t="0" r="0" b="8255"/>
-            <wp:docPr id="73" name="Picture 73"/>
+            <wp:docPr id="57" name="Picture 57"/>
             <wp:cNvGraphicFramePr>
               <a:graphicFrameLocks xmlns:a="http://schemas.openxmlformats.org/drawingml/2006/main" noChangeAspect="1"/>
             </wp:cNvGraphicFramePr>
@@ -7282,7 +7294,7 @@
                     <pic:cNvPicPr/>
                   </pic:nvPicPr>
                   <pic:blipFill>
-                    <a:blip r:embed="rId48">
+                    <a:blip r:embed="rId59">
                       <a:extLst>
                         <a:ext uri="{28A0092B-C50C-407E-A947-70E740481C1C}">
                           <a14:useLocalDpi xmlns:a14="http://schemas.microsoft.com/office/drawing/2010/main" val="0"/>
@@ -7308,6 +7320,8 @@
           </wp:inline>
         </w:drawing>
       </w:r>
+      <w:bookmarkStart w:id="5" w:name="_GoBack"/>
+      <w:bookmarkEnd w:id="5"/>
     </w:p>
     <w:p/>
     <w:p/>
@@ -7319,11 +7333,11 @@
           <w:numId w:val="15"/>
         </w:numPr>
       </w:pPr>
-      <w:bookmarkStart w:id="5" w:name="_Toc418242266"/>
+      <w:bookmarkStart w:id="6" w:name="_Toc418242266"/>
       <w:r>
         <w:t>Sequence Diagrams for MUST use-cases</w:t>
       </w:r>
-      <w:bookmarkEnd w:id="5"/>
+      <w:bookmarkEnd w:id="6"/>
     </w:p>
     <w:p/>
     <w:p>
@@ -7334,11 +7348,11 @@
           <w:numId w:val="15"/>
         </w:numPr>
       </w:pPr>
-      <w:bookmarkStart w:id="6" w:name="_Toc418242267"/>
+      <w:bookmarkStart w:id="7" w:name="_Toc418242267"/>
       <w:r>
         <w:t>Roll Die</w:t>
       </w:r>
-      <w:bookmarkEnd w:id="6"/>
+      <w:bookmarkEnd w:id="7"/>
     </w:p>
     <w:p>
       <w:pPr>
@@ -7384,7 +7398,7 @@
                     <pic:cNvPicPr/>
                   </pic:nvPicPr>
                   <pic:blipFill>
-                    <a:blip r:embed="rId15">
+                    <a:blip r:embed="rId32">
                       <a:extLst>
                         <a:ext uri="{28A0092B-C50C-407E-A947-70E740481C1C}">
                           <a14:useLocalDpi xmlns:a14="http://schemas.microsoft.com/office/drawing/2010/main" val="0"/>
@@ -7428,8 +7442,6 @@
       <w:r>
         <w:t xml:space="preserve"> Invite Player</w:t>
       </w:r>
-      <w:bookmarkStart w:id="7" w:name="_GoBack"/>
-      <w:bookmarkEnd w:id="7"/>
     </w:p>
     <w:p>
       <w:r>
@@ -7452,7 +7464,7 @@
                     <pic:cNvPicPr/>
                   </pic:nvPicPr>
                   <pic:blipFill>
-                    <a:blip r:embed="rId49">
+                    <a:blip r:embed="rId60">
                       <a:extLst>
                         <a:ext uri="{28A0092B-C50C-407E-A947-70E740481C1C}">
                           <a14:useLocalDpi xmlns:a14="http://schemas.microsoft.com/office/drawing/2010/main" val="0"/>
@@ -7542,10 +7554,10 @@
     </w:p>
     <w:p/>
     <w:sectPr>
-      <w:headerReference w:type="default" r:id="rId50"/>
-      <w:footerReference w:type="default" r:id="rId51"/>
-      <w:headerReference w:type="first" r:id="rId52"/>
-      <w:footerReference w:type="first" r:id="rId53"/>
+      <w:headerReference w:type="default" r:id="rId61"/>
+      <w:footerReference w:type="default" r:id="rId62"/>
+      <w:headerReference w:type="first" r:id="rId63"/>
+      <w:footerReference w:type="first" r:id="rId64"/>
       <w:pgSz w:w="12240" w:h="15840"/>
       <w:pgMar w:top="1440" w:right="1440" w:bottom="1440" w:left="1440" w:header="720" w:footer="720" w:gutter="0"/>
       <w:pgNumType w:start="0"/>
@@ -7626,7 +7638,7 @@
         <w:rFonts w:asciiTheme="majorHAnsi" w:eastAsiaTheme="majorEastAsia" w:hAnsiTheme="majorHAnsi" w:cstheme="majorBidi"/>
         <w:noProof/>
       </w:rPr>
-      <w:t>9</w:t>
+      <w:t>6</w:t>
     </w:r>
     <w:r>
       <w:rPr>
@@ -12342,7 +12354,7 @@
 </file>
 
 <file path=customXml/itemProps2.xml><?xml version="1.0" encoding="utf-8"?>
-<ds:datastoreItem xmlns:ds="http://schemas.openxmlformats.org/officeDocument/2006/customXml" ds:itemID="{FBD9871E-9DAD-4138-B6C2-B8D705AE7B0D}">
+<ds:datastoreItem xmlns:ds="http://schemas.openxmlformats.org/officeDocument/2006/customXml" ds:itemID="{10D47459-2445-47D6-9207-BE0628C90EF6}">
   <ds:schemaRefs>
     <ds:schemaRef ds:uri="http://schemas.openxmlformats.org/officeDocument/2006/bibliography"/>
   </ds:schemaRefs>

</xml_diff>